<commit_message>
Update the justification doc
</commit_message>
<xml_diff>
--- a/Justification.docx
+++ b/Justification.docx
@@ -233,13 +233,7 @@
         <w:rPr>
           <w:lang w:val="en-US"/>
         </w:rPr>
-        <w:t xml:space="preserve"> whose submission times fall outside the range of two standard deviations from the mean</w:t>
-      </w:r>
-      <w:r>
-        <w:rPr>
-          <w:lang w:val="en-US"/>
-        </w:rPr>
-        <w:t xml:space="preserve"> </w:t>
+        <w:t xml:space="preserve"> whose submission times fall outside the range of two standard deviations from the mean </w:t>
       </w:r>
       <w:r>
         <w:rPr>
@@ -832,61 +826,98 @@
         <w:rPr>
           <w:lang w:val="en-US"/>
         </w:rPr>
-        <w:t>Since we have an e</w:t>
-      </w:r>
-      <w:r>
-        <w:rPr>
-          <w:lang w:val="en-US"/>
-        </w:rPr>
-        <w:t xml:space="preserve">stimation time on how long </w:t>
-      </w:r>
-      <w:r>
-        <w:rPr>
-          <w:lang w:val="en-US"/>
-        </w:rPr>
-        <w:t>people would</w:t>
-      </w:r>
-      <w:r>
-        <w:rPr>
-          <w:lang w:val="en-US"/>
-        </w:rPr>
-        <w:t xml:space="preserve"> </w:t>
-      </w:r>
-      <w:r>
-        <w:rPr>
-          <w:lang w:val="en-US"/>
-        </w:rPr>
-        <w:t xml:space="preserve">take to tackle each </w:t>
-      </w:r>
-      <w:r>
-        <w:rPr>
-          <w:lang w:val="en-US"/>
-        </w:rPr>
-        <w:t>problem,</w:t>
-      </w:r>
-      <w:r>
-        <w:rPr>
-          <w:lang w:val="en-US"/>
-        </w:rPr>
-        <w:t xml:space="preserve"> we can say debugging energy consumption = </w:t>
-      </w:r>
-      <w:r>
-        <w:rPr>
-          <w:lang w:val="en-US"/>
-        </w:rPr>
-        <w:t xml:space="preserve">mean time taken for the task * 0.42 * </w:t>
-      </w:r>
-      <w:r>
-        <w:rPr>
-          <w:lang w:val="en-US"/>
-        </w:rPr>
-        <w:t xml:space="preserve">average laptop </w:t>
-      </w:r>
-      <w:r>
-        <w:rPr>
-          <w:lang w:val="en-US"/>
-        </w:rPr>
-        <w:t>power (short idle)</w:t>
+        <w:t xml:space="preserve">Need to know how much time </w:t>
+      </w:r>
+      <w:proofErr w:type="gramStart"/>
+      <w:r>
+        <w:rPr>
+          <w:lang w:val="en-US"/>
+        </w:rPr>
+        <w:t>does the person spend</w:t>
+      </w:r>
+      <w:proofErr w:type="gramEnd"/>
+      <w:r>
+        <w:rPr>
+          <w:lang w:val="en-US"/>
+        </w:rPr>
+        <w:t xml:space="preserve"> on running the code</w:t>
+      </w:r>
+      <w:r>
+        <w:rPr>
+          <w:lang w:val="en-US"/>
+        </w:rPr>
+        <w:t xml:space="preserve">. </w:t>
+      </w:r>
+      <w:hyperlink r:id="rId11" w:history="1">
+        <w:r>
+          <w:rPr>
+            <w:rStyle w:val="af2"/>
+            <w:lang w:val="en-US"/>
+          </w:rPr>
+          <w:t>https://faculty.washington.edu/ajko/papers/Ko2006SeekRelateCollect.pdf</w:t>
+        </w:r>
+      </w:hyperlink>
+      <w:r>
+        <w:rPr>
+          <w:lang w:val="en-US"/>
+        </w:rPr>
+        <w:t xml:space="preserve"> This article shows </w:t>
+      </w:r>
+      <w:r>
+        <w:rPr>
+          <w:lang w:val="en-US"/>
+        </w:rPr>
+        <w:t>that 10% of time people would run their code during the debugging time.</w:t>
+      </w:r>
+      <w:r>
+        <w:rPr>
+          <w:lang w:val="en-US"/>
+        </w:rPr>
+        <w:t xml:space="preserve"> The formular then becomes: </w:t>
+      </w:r>
+      <w:r>
+        <w:rPr>
+          <w:lang w:val="en-US"/>
+        </w:rPr>
+        <w:t>Debugging Energy Consumption</w:t>
+      </w:r>
+      <w:r>
+        <w:rPr>
+          <w:lang w:val="en-US"/>
+        </w:rPr>
+        <w:t xml:space="preserve"> = </w:t>
+      </w:r>
+      <w:r>
+        <w:rPr>
+          <w:lang w:val="en-US"/>
+        </w:rPr>
+        <w:t xml:space="preserve">mean time spent * debugging time ratio * debugging run code ratio </w:t>
+      </w:r>
+      <w:r>
+        <w:rPr>
+          <w:lang w:val="en-US"/>
+        </w:rPr>
+        <w:t xml:space="preserve">* </w:t>
+      </w:r>
+      <w:proofErr w:type="gramStart"/>
+      <w:r>
+        <w:rPr>
+          <w:lang w:val="en-US"/>
+        </w:rPr>
+        <w:t>( runtime</w:t>
+      </w:r>
+      <w:proofErr w:type="gramEnd"/>
+      <w:r>
+        <w:rPr>
+          <w:lang w:val="en-US"/>
+        </w:rPr>
+        <w:t xml:space="preserve"> CPU power + runtime</w:t>
+      </w:r>
+      <w:r>
+        <w:rPr>
+          <w:lang w:val="en-US"/>
+        </w:rPr>
+        <w:t xml:space="preserve"> RAM power * mean RAM usage percentage)</w:t>
       </w:r>
     </w:p>
     <w:p>
@@ -929,7 +960,7 @@
         </w:rPr>
         <w:t>we have the data about the training (</w:t>
       </w:r>
-      <w:hyperlink r:id="rId11" w:history="1">
+      <w:hyperlink r:id="rId12" w:history="1">
         <w:r>
           <w:rPr>
             <w:rStyle w:val="af2"/>
@@ -944,7 +975,7 @@
         </w:rPr>
         <w:t xml:space="preserve">) and query cost ( </w:t>
       </w:r>
-      <w:hyperlink r:id="rId12" w:history="1">
+      <w:hyperlink r:id="rId13" w:history="1">
         <w:r>
           <w:rPr>
             <w:rStyle w:val="af2"/>
@@ -1046,6 +1077,7 @@
       </w:r>
       <w:r>
         <w:rPr>
+          <w:noProof/>
           <w:lang w:val="en-US"/>
         </w:rPr>
         <w:drawing>
@@ -1064,7 +1096,7 @@
                     <pic:cNvPicPr/>
                   </pic:nvPicPr>
                   <pic:blipFill>
-                    <a:blip r:embed="rId13"/>
+                    <a:blip r:embed="rId14"/>
                     <a:stretch>
                       <a:fillRect/>
                     </a:stretch>
@@ -1119,7 +1151,13 @@
         <w:t>problem,</w:t>
       </w:r>
       <w:r>
-        <w:t xml:space="preserve"> I will give him the human insight.</w:t>
+        <w:t xml:space="preserve"> I will give </w:t>
+      </w:r>
+      <w:r>
+        <w:t>it</w:t>
+      </w:r>
+      <w:r>
+        <w:t xml:space="preserve"> the human insight.</w:t>
       </w:r>
       <w:r>
         <w:t xml:space="preserve"> We record the number of queries and best</w:t>
@@ -1159,10 +1197,7 @@
         <w:t xml:space="preserve"> </w:t>
       </w:r>
       <w:r>
-        <w:t>up to 3 times</w:t>
-      </w:r>
-      <w:r>
-        <w:t>. We also record the number of queries and best test cases passed percentage.</w:t>
+        <w:t>up to 3 times. We also record the number of queries and best test cases passed percentage.</w:t>
       </w:r>
     </w:p>
     <w:p>
@@ -1170,6 +1205,49 @@
         <w:pStyle w:val="2"/>
       </w:pPr>
       <w:r>
+        <w:t>Test cases passed percentage:</w:t>
+      </w:r>
+    </w:p>
+    <w:p>
+      <w:r>
+        <w:t>Unfortunately</w:t>
+      </w:r>
+      <w:r>
+        <w:t xml:space="preserve">, the website will stop running tests if it fails on one. </w:t>
+      </w:r>
+      <w:r>
+        <w:t xml:space="preserve">We can only do test </w:t>
+      </w:r>
+      <w:r>
+        <w:t>cases</w:t>
+      </w:r>
+      <w:r>
+        <w:t xml:space="preserve"> passed/ total number of test</w:t>
+      </w:r>
+      <w:r>
+        <w:t xml:space="preserve"> cases</w:t>
+      </w:r>
+      <w:r>
+        <w:t xml:space="preserve">. </w:t>
+      </w:r>
+      <w:r>
+        <w:t>Note one test cases can contain more than one input</w:t>
+      </w:r>
+      <w:r>
+        <w:t xml:space="preserve"> but still</w:t>
+      </w:r>
+      <w:r>
+        <w:t xml:space="preserve">, </w:t>
+      </w:r>
+      <w:r>
+        <w:t>we only count the test cases not specific test input correctness.</w:t>
+      </w:r>
+    </w:p>
+    <w:p>
+      <w:pPr>
+        <w:pStyle w:val="2"/>
+      </w:pPr>
+      <w:r>
         <w:t>Query Energy Consumption:</w:t>
       </w:r>
     </w:p>
@@ -1188,88 +1266,374 @@
       <w:pPr>
         <w:pStyle w:val="2"/>
       </w:pPr>
-    </w:p>
-    <w:p>
-      <w:pPr>
-        <w:pStyle w:val="2"/>
-      </w:pPr>
-      <w:r>
-        <w:t>Carbon footprint:</w:t>
-      </w:r>
-    </w:p>
-    <w:p>
-      <w:r>
-        <w:t>0.01792</w:t>
-      </w:r>
-      <w:r>
-        <w:t xml:space="preserve"> kg Co2e pe</w:t>
-      </w:r>
-      <w:r>
-        <w:t>r kwh (</w:t>
-      </w:r>
-      <w:hyperlink r:id="rId14" w:history="1">
+      <w:r>
+        <w:t>Estimate Time spent on producing the insight:</w:t>
+      </w:r>
+    </w:p>
+    <w:p>
+      <w:r>
+        <w:t xml:space="preserve">The insight provided </w:t>
+      </w:r>
+      <w:proofErr w:type="gramStart"/>
+      <w:r>
+        <w:t>definitely cost</w:t>
+      </w:r>
+      <w:proofErr w:type="gramEnd"/>
+      <w:r>
+        <w:t xml:space="preserve"> a human some time to think</w:t>
+      </w:r>
+      <w:r>
+        <w:t xml:space="preserve"> and feed it to LLM. </w:t>
+      </w:r>
+      <w:proofErr w:type="gramStart"/>
+      <w:r>
+        <w:t>So</w:t>
+      </w:r>
+      <w:proofErr w:type="gramEnd"/>
+      <w:r>
+        <w:t xml:space="preserve"> we estimate that by </w:t>
+      </w:r>
+      <w:hyperlink r:id="rId15" w:history="1">
         <w:r>
           <w:rPr>
             <w:rStyle w:val="af2"/>
           </w:rPr>
-          <w:t>https://www.itpenergised.com/new-uk-grid-emissions-factors-2023/#:~:text=The%20transmission%20and%20generation%20(T%26D,CO2e%20per%20kWh.</w:t>
+          <w:t>https://ieeexplore.ieee.org/document/7181430</w:t>
         </w:r>
+      </w:hyperlink>
+      <w:r>
+        <w:t xml:space="preserve">. This paper </w:t>
+      </w:r>
+      <w:proofErr w:type="gramStart"/>
+      <w:r>
+        <w:t>tell</w:t>
+      </w:r>
+      <w:proofErr w:type="gramEnd"/>
+      <w:r>
+        <w:t xml:space="preserve"> us</w:t>
+      </w:r>
+      <w:r>
+        <w:t xml:space="preserve"> a </w:t>
+      </w:r>
+      <w:r>
+        <w:lastRenderedPageBreak/>
+        <w:t xml:space="preserve">developer would normally spend 38% of the time to understand </w:t>
+      </w:r>
+      <w:r>
+        <w:t xml:space="preserve">a </w:t>
+      </w:r>
+      <w:r>
+        <w:t>task</w:t>
+      </w:r>
+      <w:r>
+        <w:rPr>
+          <w:sz w:val="22"/>
+          <w:szCs w:val="22"/>
+        </w:rPr>
+        <w:t>.</w:t>
+      </w:r>
+      <w:r>
+        <w:rPr>
+          <w:sz w:val="22"/>
+          <w:szCs w:val="22"/>
+        </w:rPr>
+        <w:t xml:space="preserve">” </w:t>
+      </w:r>
+      <w:r>
+        <w:rPr>
+          <w:sz w:val="22"/>
+          <w:szCs w:val="22"/>
+        </w:rPr>
+        <w:t xml:space="preserve">The Basic Understanding (BU) is the sum of all the basic moments of program understanding. It is represented by </w:t>
+      </w:r>
+      <w:proofErr w:type="spellStart"/>
+      <w:r>
+        <w:rPr>
+          <w:sz w:val="22"/>
+          <w:szCs w:val="22"/>
+        </w:rPr>
+        <w:t>all time</w:t>
+      </w:r>
+      <w:proofErr w:type="spellEnd"/>
+      <w:r>
+        <w:rPr>
+          <w:sz w:val="22"/>
+          <w:szCs w:val="22"/>
+        </w:rPr>
+        <w:t xml:space="preserve"> intervals between sprees which are longer than the reaction time. Basic understanding can be performed inside development activities (i.e., intra-activities) and across subsequent activities (i.e., inter-activities). • </w:t>
+      </w:r>
+      <w:proofErr w:type="spellStart"/>
+      <w:r>
+        <w:rPr>
+          <w:sz w:val="22"/>
+          <w:szCs w:val="22"/>
+        </w:rPr>
+        <w:t>BUintra</w:t>
+      </w:r>
+      <w:proofErr w:type="spellEnd"/>
+      <w:r>
+        <w:rPr>
+          <w:sz w:val="22"/>
+          <w:szCs w:val="22"/>
+        </w:rPr>
+        <w:t xml:space="preserve"> is the Basic Intra-Activity Understanding Time that is the sum of all the time intervals, longer than RT, between the sprees composing an activity. • </w:t>
+      </w:r>
+      <w:proofErr w:type="spellStart"/>
+      <w:r>
+        <w:rPr>
+          <w:sz w:val="22"/>
+          <w:szCs w:val="22"/>
+        </w:rPr>
+        <w:t>BUinter</w:t>
+      </w:r>
+      <w:proofErr w:type="spellEnd"/>
+      <w:r>
+        <w:rPr>
+          <w:sz w:val="22"/>
+          <w:szCs w:val="22"/>
+        </w:rPr>
+        <w:t xml:space="preserve"> is the Basic Inter-Activity Understanding Time that is the sum of all the time intervals, longer than RT, between subsequent activities.</w:t>
+      </w:r>
+      <w:r>
+        <w:rPr>
+          <w:sz w:val="22"/>
+          <w:szCs w:val="22"/>
+        </w:rPr>
+        <w:t>”</w:t>
+      </w:r>
+      <w:r>
+        <w:rPr>
+          <w:sz w:val="22"/>
+          <w:szCs w:val="22"/>
+        </w:rPr>
+        <w:t xml:space="preserve"> </w:t>
+      </w:r>
+      <w:proofErr w:type="gramStart"/>
+      <w:r>
+        <w:t>So</w:t>
+      </w:r>
+      <w:proofErr w:type="gramEnd"/>
+      <w:r>
+        <w:t xml:space="preserve"> I use the intra understanding as an estimation. </w:t>
+      </w:r>
+      <w:r>
+        <w:t xml:space="preserve">LLM can also help with understanding the task, for that I say the </w:t>
+      </w:r>
+      <w:r>
+        <w:t xml:space="preserve">test cases percentage pass before human insight would be a good indication of how much </w:t>
+      </w:r>
+      <w:proofErr w:type="gramStart"/>
+      <w:r>
+        <w:t>would the LLM</w:t>
+      </w:r>
+      <w:proofErr w:type="gramEnd"/>
+      <w:r>
+        <w:t xml:space="preserve"> help the human to come up with such insight. The formula then become, time = </w:t>
+      </w:r>
+      <w:r>
+        <w:t>mean time spent * 0.38 * (1 – test passed percentage before human insight)</w:t>
+      </w:r>
+    </w:p>
+    <w:p>
+      <w:pPr>
+        <w:pStyle w:val="2"/>
+      </w:pPr>
+      <w:r>
+        <w:t>Estimated time spent on reading and refactoring:</w:t>
+      </w:r>
+    </w:p>
+    <w:p>
+      <w:r>
+        <w:t xml:space="preserve">If the </w:t>
+      </w:r>
+      <w:r>
+        <w:t xml:space="preserve">LLM fails even after the human insight is produced, we need to manually fix the code and finish </w:t>
+      </w:r>
+      <w:r>
+        <w:t xml:space="preserve">it off. We need to estimate the time spent on </w:t>
+      </w:r>
+      <w:r>
+        <w:t xml:space="preserve">both reading and refactoring the code. </w:t>
+      </w:r>
+      <w:hyperlink r:id="rId16" w:history="1">
         <w:r>
           <w:rPr>
             <w:rStyle w:val="af2"/>
           </w:rPr>
-          <w:t>)</w:t>
+          <w:t>https://faculty.washington.edu/ajko/papers/Ko2006SeekRelateCollect.pdf</w:t>
         </w:r>
       </w:hyperlink>
       <w:r>
         <w:t xml:space="preserve"> </w:t>
       </w:r>
+      <w:r>
+        <w:t>“</w:t>
+      </w:r>
+      <w:r>
+        <w:t>Developers spent about a fifth of their noninterrupted time reading code, a fifth of their time editing code</w:t>
+      </w:r>
+      <w:r>
+        <w:t xml:space="preserve">” </w:t>
+      </w:r>
+      <w:r>
+        <w:t xml:space="preserve">So we can </w:t>
+      </w:r>
+      <w:r>
+        <w:t>formulate this as: time = mean time spent * 0.42</w:t>
+      </w:r>
+      <w:r>
+        <w:t>(debugging time ratio)</w:t>
+      </w:r>
+      <w:r>
+        <w:t xml:space="preserve"> </w:t>
+      </w:r>
+      <w:proofErr w:type="gramStart"/>
+      <w:r>
+        <w:t>*</w:t>
+      </w:r>
+      <w:r>
+        <w:t xml:space="preserve"> </w:t>
+      </w:r>
+      <w:r>
+        <w:t xml:space="preserve"> </w:t>
+      </w:r>
+      <w:r>
+        <w:t>(</w:t>
+      </w:r>
+      <w:proofErr w:type="gramEnd"/>
+      <w:r>
+        <w:t>0.2 +0.2)</w:t>
+      </w:r>
     </w:p>
     <w:p/>
     <w:p>
       <w:pPr>
         <w:pStyle w:val="2"/>
       </w:pPr>
-      <w:r>
-        <w:lastRenderedPageBreak/>
-        <w:t>Problems encountered:</w:t>
-      </w:r>
-    </w:p>
-    <w:p>
-      <w:pPr>
-        <w:rPr>
-          <w:lang w:val="en-US"/>
-        </w:rPr>
-      </w:pPr>
-      <w:r>
-        <w:t xml:space="preserve">How do we quantify the human insight </w:t>
-      </w:r>
-      <w:r>
-        <w:t xml:space="preserve">in the LLM section into energy consumption? </w:t>
-      </w:r>
-      <w:r>
-        <w:t xml:space="preserve">Is testing and debugging a metric in the LLM section? </w:t>
-      </w:r>
-      <w:r>
-        <w:t>If so, are they the same as the manual section?</w:t>
+      <w:bookmarkStart w:id="0" w:name="_Hlk173312484"/>
+      <w:r>
+        <w:t xml:space="preserve">Estimated time spent on </w:t>
+      </w:r>
+      <w:r>
+        <w:t>adding the missing functionalities</w:t>
+      </w:r>
+      <w:bookmarkEnd w:id="0"/>
+      <w:r>
+        <w:t>:</w:t>
+      </w:r>
+    </w:p>
+    <w:p>
+      <w:r>
+        <w:t xml:space="preserve">Time = time spent on reading and refactoring + </w:t>
+      </w:r>
+      <w:r>
+        <w:t>(1 – test passed percentage after human insight) * mean time spent</w:t>
+      </w:r>
+      <w:r>
+        <w:t xml:space="preserve"> - </w:t>
+      </w:r>
+      <w:r>
+        <w:t>Estimated time spent on producing the insight</w:t>
+      </w:r>
+      <w:r>
+        <w:t xml:space="preserve">. </w:t>
+      </w:r>
+      <w:r>
+        <w:t>Given the human already has produced such human insight</w:t>
+      </w:r>
+      <w:r>
+        <w:t xml:space="preserve">, </w:t>
+      </w:r>
+      <w:r>
+        <w:t>w</w:t>
+      </w:r>
+      <w:r>
+        <w:t xml:space="preserve">e can </w:t>
+      </w:r>
+      <w:r>
+        <w:t>estimate that the human does not need to understand the task again</w:t>
+      </w:r>
+      <w:r>
+        <w:t xml:space="preserve"> and base on the failing test cases we estimate the effort of adding the remaining functionalities.</w:t>
+      </w:r>
+    </w:p>
+    <w:p/>
+    <w:p>
+      <w:pPr>
+        <w:pStyle w:val="2"/>
+      </w:pPr>
+      <w:r>
+        <w:t>Total energy Consumption:</w:t>
+      </w:r>
+    </w:p>
+    <w:p>
+      <w:proofErr w:type="gramStart"/>
+      <w:r>
+        <w:t>Energy  =</w:t>
+      </w:r>
+      <w:proofErr w:type="gramEnd"/>
+      <w:r>
+        <w:t xml:space="preserve"> (</w:t>
+      </w:r>
+      <w:r>
+        <w:t>Estimated time spent on adding the missing functionalities</w:t>
+      </w:r>
+      <w:r>
+        <w:t xml:space="preserve"> +</w:t>
       </w:r>
       <w:r>
         <w:t xml:space="preserve"> </w:t>
       </w:r>
       <w:r>
-        <w:rPr>
-          <w:lang w:val="en-US"/>
-        </w:rPr>
-        <w:t xml:space="preserve">In what context should we introduce the training cost? Should we divide 50Gwh by number of users using ChatGPT? </w:t>
-      </w:r>
-    </w:p>
-    <w:p>
-      <w:pPr>
-        <w:rPr>
-          <w:lang w:val="en-US"/>
-        </w:rPr>
-      </w:pPr>
-    </w:p>
+        <w:t>Estimate Time spent on producing the insight</w:t>
+      </w:r>
+      <w:r>
+        <w:t>) *</w:t>
+      </w:r>
+      <w:r>
+        <w:t xml:space="preserve"> power of laptop</w:t>
+      </w:r>
+    </w:p>
+    <w:p/>
+    <w:p>
+      <w:pPr>
+        <w:pStyle w:val="2"/>
+      </w:pPr>
+      <w:r>
+        <w:t>Carbon footprint:</w:t>
+      </w:r>
+    </w:p>
+    <w:p>
+      <w:r>
+        <w:t>2</w:t>
+      </w:r>
+      <w:r>
+        <w:t>70</w:t>
+      </w:r>
+      <w:r>
+        <w:t xml:space="preserve"> </w:t>
+      </w:r>
+      <w:r>
+        <w:t>g Co2e pe</w:t>
+      </w:r>
+      <w:r>
+        <w:t xml:space="preserve">r kwh ( </w:t>
+      </w:r>
+      <w:hyperlink r:id="rId17" w:history="1">
+        <w:r>
+          <w:rPr>
+            <w:rStyle w:val="af2"/>
+          </w:rPr>
+          <w:t>https://www.nowtricity.com/country/united-kingdom/</w:t>
+        </w:r>
+      </w:hyperlink>
+      <w:r>
+        <w:t xml:space="preserve">) </w:t>
+      </w:r>
+    </w:p>
+    <w:p/>
+    <w:p/>
+    <w:p/>
     <w:sectPr>
       <w:pgSz w:w="11906" w:h="16838"/>
       <w:pgMar w:top="1440" w:right="1440" w:bottom="1440" w:left="1440" w:header="720" w:footer="720" w:gutter="0"/>

</xml_diff>